<commit_message>
Update Merging strategy explanation.docx
</commit_message>
<xml_diff>
--- a/CI-CD HW/Merging strategy explanation.docx
+++ b/CI-CD HW/Merging strategy explanation.docx
@@ -74,14 +74,13 @@
           <w:numId w:val="2"/>
         </w:numPr>
       </w:pPr>
-      <w:r>
-        <w:t>202</w:t>
-      </w:r>
-      <w:r>
-        <w:t>3</w:t>
-      </w:r>
-      <w:r>
-        <w:t>-rel-1 (release branch)</w:t>
+      <w:proofErr w:type="spellStart"/>
+      <w:r>
+        <w:t>release_b_yyyymmdd</w:t>
+      </w:r>
+      <w:proofErr w:type="spellEnd"/>
+      <w:r>
+        <w:t xml:space="preserve"> (release branch)</w:t>
       </w:r>
     </w:p>
     <w:p>
@@ -92,14 +91,16 @@
           <w:numId w:val="2"/>
         </w:numPr>
       </w:pPr>
-      <w:r>
-        <w:t>202</w:t>
-      </w:r>
-      <w:r>
-        <w:t>3</w:t>
-      </w:r>
-      <w:r>
-        <w:t>-rel-1-hotfix-1 (hotfix release branch)</w:t>
+      <w:proofErr w:type="spellStart"/>
+      <w:r>
+        <w:t>release_b_yyyymmdd</w:t>
+      </w:r>
+      <w:proofErr w:type="spellEnd"/>
+      <w:r>
+        <w:t xml:space="preserve"> </w:t>
+      </w:r>
+      <w:r>
+        <w:t>(hotfix release branch)</w:t>
       </w:r>
     </w:p>
     <w:p>

</xml_diff>